<commit_message>
New doc saved again
</commit_message>
<xml_diff>
--- a/To test the GIThub repo.docx
+++ b/To test the GIThub repo.docx
@@ -5,6 +5,11 @@
     <w:p>
       <w:r>
         <w:t>Testing the github repo</w:t>
+      </w:r>
+    </w:p>
+    <w:p>
+      <w:r>
+        <w:t>test</w:t>
       </w:r>
       <w:bookmarkStart w:id="0" w:name="_GoBack"/>
       <w:bookmarkEnd w:id="0"/>

</xml_diff>